<commit_message>
Añadida la documentacion de la explicacion de la accion decidida por el jugador
</commit_message>
<xml_diff>
--- a/documentation/documentation parts/partes temporales/Explicación de el tablero de juego.docx
+++ b/documentation/documentation parts/partes temporales/Explicación de el tablero de juego.docx
@@ -4,6 +4,13 @@
   <w:body>
     <w:sdt>
       <w:sdtPr>
+        <w:rPr>
+          <w:rFonts w:asciiTheme="minorHAnsi" w:eastAsiaTheme="minorHAnsi" w:hAnsiTheme="minorHAnsi" w:cstheme="minorBidi"/>
+          <w:color w:val="auto"/>
+          <w:sz w:val="22"/>
+          <w:szCs w:val="22"/>
+          <w:lang w:eastAsia="en-US"/>
+        </w:rPr>
         <w:id w:val="-1830348637"/>
         <w:docPartObj>
           <w:docPartGallery w:val="Table of Contents"/>
@@ -12,13 +19,8 @@
       </w:sdtPr>
       <w:sdtEndPr>
         <w:rPr>
-          <w:rFonts w:asciiTheme="minorHAnsi" w:eastAsiaTheme="minorHAnsi" w:hAnsiTheme="minorHAnsi" w:cstheme="minorBidi"/>
           <w:b/>
           <w:bCs/>
-          <w:color w:val="auto"/>
-          <w:sz w:val="22"/>
-          <w:szCs w:val="22"/>
-          <w:lang w:eastAsia="en-US"/>
         </w:rPr>
       </w:sdtEndPr>
       <w:sdtContent>
@@ -51,7 +53,7 @@
           <w:r>
             <w:fldChar w:fldCharType="separate"/>
           </w:r>
-          <w:hyperlink w:anchor="_Toc72177941" w:history="1">
+          <w:hyperlink w:anchor="_Toc72254287" w:history="1">
             <w:r>
               <w:rPr>
                 <w:rStyle w:val="Hipervnculo"/>
@@ -78,7 +80,7 @@
                 <w:noProof/>
                 <w:webHidden/>
               </w:rPr>
-              <w:instrText xml:space="preserve"> PAGEREF _Toc72177941 \h </w:instrText>
+              <w:instrText xml:space="preserve"> PAGEREF _Toc72254287 \h </w:instrText>
             </w:r>
             <w:r>
               <w:rPr>
@@ -121,7 +123,7 @@
               <w:lang w:eastAsia="es-ES"/>
             </w:rPr>
           </w:pPr>
-          <w:hyperlink w:anchor="_Toc72177942" w:history="1">
+          <w:hyperlink w:anchor="_Toc72254288" w:history="1">
             <w:r>
               <w:rPr>
                 <w:rStyle w:val="Hipervnculo"/>
@@ -148,7 +150,7 @@
                 <w:noProof/>
                 <w:webHidden/>
               </w:rPr>
-              <w:instrText xml:space="preserve"> PAGEREF _Toc72177942 \h </w:instrText>
+              <w:instrText xml:space="preserve"> PAGEREF _Toc72254288 \h </w:instrText>
             </w:r>
             <w:r>
               <w:rPr>
@@ -191,7 +193,7 @@
               <w:lang w:eastAsia="es-ES"/>
             </w:rPr>
           </w:pPr>
-          <w:hyperlink w:anchor="_Toc72177943" w:history="1">
+          <w:hyperlink w:anchor="_Toc72254289" w:history="1">
             <w:r>
               <w:rPr>
                 <w:rStyle w:val="Hipervnculo"/>
@@ -218,7 +220,7 @@
                 <w:noProof/>
                 <w:webHidden/>
               </w:rPr>
-              <w:instrText xml:space="preserve"> PAGEREF _Toc72177943 \h </w:instrText>
+              <w:instrText xml:space="preserve"> PAGEREF _Toc72254289 \h </w:instrText>
             </w:r>
             <w:r>
               <w:rPr>
@@ -261,7 +263,7 @@
               <w:lang w:eastAsia="es-ES"/>
             </w:rPr>
           </w:pPr>
-          <w:hyperlink w:anchor="_Toc72177944" w:history="1">
+          <w:hyperlink w:anchor="_Toc72254290" w:history="1">
             <w:r>
               <w:rPr>
                 <w:rStyle w:val="Hipervnculo"/>
@@ -288,7 +290,7 @@
                 <w:noProof/>
                 <w:webHidden/>
               </w:rPr>
-              <w:instrText xml:space="preserve"> PAGEREF _Toc72177944 \h </w:instrText>
+              <w:instrText xml:space="preserve"> PAGEREF _Toc72254290 \h </w:instrText>
             </w:r>
             <w:r>
               <w:rPr>
@@ -331,7 +333,7 @@
               <w:lang w:eastAsia="es-ES"/>
             </w:rPr>
           </w:pPr>
-          <w:hyperlink w:anchor="_Toc72177945" w:history="1">
+          <w:hyperlink w:anchor="_Toc72254291" w:history="1">
             <w:r>
               <w:rPr>
                 <w:rStyle w:val="Hipervnculo"/>
@@ -358,7 +360,7 @@
                 <w:noProof/>
                 <w:webHidden/>
               </w:rPr>
-              <w:instrText xml:space="preserve"> PAGEREF _Toc72177945 \h </w:instrText>
+              <w:instrText xml:space="preserve"> PAGEREF _Toc72254291 \h </w:instrText>
             </w:r>
             <w:r>
               <w:rPr>
@@ -401,7 +403,7 @@
               <w:lang w:eastAsia="es-ES"/>
             </w:rPr>
           </w:pPr>
-          <w:hyperlink w:anchor="_Toc72177946" w:history="1">
+          <w:hyperlink w:anchor="_Toc72254292" w:history="1">
             <w:r>
               <w:rPr>
                 <w:rStyle w:val="Hipervnculo"/>
@@ -428,7 +430,7 @@
                 <w:noProof/>
                 <w:webHidden/>
               </w:rPr>
-              <w:instrText xml:space="preserve"> PAGEREF _Toc72177946 \h </w:instrText>
+              <w:instrText xml:space="preserve"> PAGEREF _Toc72254292 \h </w:instrText>
             </w:r>
             <w:r>
               <w:rPr>
@@ -471,7 +473,7 @@
               <w:lang w:eastAsia="es-ES"/>
             </w:rPr>
           </w:pPr>
-          <w:hyperlink w:anchor="_Toc72177947" w:history="1">
+          <w:hyperlink w:anchor="_Toc72254293" w:history="1">
             <w:r>
               <w:rPr>
                 <w:rStyle w:val="Hipervnculo"/>
@@ -498,7 +500,7 @@
                 <w:noProof/>
                 <w:webHidden/>
               </w:rPr>
-              <w:instrText xml:space="preserve"> PAGEREF _Toc72177947 \h </w:instrText>
+              <w:instrText xml:space="preserve"> PAGEREF _Toc72254293 \h </w:instrText>
             </w:r>
             <w:r>
               <w:rPr>
@@ -541,7 +543,7 @@
               <w:lang w:eastAsia="es-ES"/>
             </w:rPr>
           </w:pPr>
-          <w:hyperlink w:anchor="_Toc72177948" w:history="1">
+          <w:hyperlink w:anchor="_Toc72254294" w:history="1">
             <w:r>
               <w:rPr>
                 <w:rStyle w:val="Hipervnculo"/>
@@ -568,7 +570,7 @@
                 <w:noProof/>
                 <w:webHidden/>
               </w:rPr>
-              <w:instrText xml:space="preserve"> PAGEREF _Toc72177948 \h </w:instrText>
+              <w:instrText xml:space="preserve"> PAGEREF _Toc72254294 \h </w:instrText>
             </w:r>
             <w:r>
               <w:rPr>
@@ -611,7 +613,7 @@
               <w:lang w:eastAsia="es-ES"/>
             </w:rPr>
           </w:pPr>
-          <w:hyperlink w:anchor="_Toc72177949" w:history="1">
+          <w:hyperlink w:anchor="_Toc72254295" w:history="1">
             <w:r>
               <w:rPr>
                 <w:rStyle w:val="Hipervnculo"/>
@@ -638,7 +640,7 @@
                 <w:noProof/>
                 <w:webHidden/>
               </w:rPr>
-              <w:instrText xml:space="preserve"> PAGEREF _Toc72177949 \h </w:instrText>
+              <w:instrText xml:space="preserve"> PAGEREF _Toc72254295 \h </w:instrText>
             </w:r>
             <w:r>
               <w:rPr>
@@ -681,7 +683,7 @@
               <w:lang w:eastAsia="es-ES"/>
             </w:rPr>
           </w:pPr>
-          <w:hyperlink w:anchor="_Toc72177950" w:history="1">
+          <w:hyperlink w:anchor="_Toc72254296" w:history="1">
             <w:r>
               <w:rPr>
                 <w:rStyle w:val="Hipervnculo"/>
@@ -708,7 +710,7 @@
                 <w:noProof/>
                 <w:webHidden/>
               </w:rPr>
-              <w:instrText xml:space="preserve"> PAGEREF _Toc72177950 \h </w:instrText>
+              <w:instrText xml:space="preserve"> PAGEREF _Toc72254296 \h </w:instrText>
             </w:r>
             <w:r>
               <w:rPr>
@@ -751,7 +753,7 @@
               <w:lang w:eastAsia="es-ES"/>
             </w:rPr>
           </w:pPr>
-          <w:hyperlink w:anchor="_Toc72177951" w:history="1">
+          <w:hyperlink w:anchor="_Toc72254297" w:history="1">
             <w:r>
               <w:rPr>
                 <w:rStyle w:val="Hipervnculo"/>
@@ -778,7 +780,7 @@
                 <w:noProof/>
                 <w:webHidden/>
               </w:rPr>
-              <w:instrText xml:space="preserve"> PAGEREF _Toc72177951 \h </w:instrText>
+              <w:instrText xml:space="preserve"> PAGEREF _Toc72254297 \h </w:instrText>
             </w:r>
             <w:r>
               <w:rPr>
@@ -821,7 +823,7 @@
               <w:lang w:eastAsia="es-ES"/>
             </w:rPr>
           </w:pPr>
-          <w:hyperlink w:anchor="_Toc72177952" w:history="1">
+          <w:hyperlink w:anchor="_Toc72254298" w:history="1">
             <w:r>
               <w:rPr>
                 <w:rStyle w:val="Hipervnculo"/>
@@ -848,7 +850,7 @@
                 <w:noProof/>
                 <w:webHidden/>
               </w:rPr>
-              <w:instrText xml:space="preserve"> PAGEREF _Toc72177952 \h </w:instrText>
+              <w:instrText xml:space="preserve"> PAGEREF _Toc72254298 \h </w:instrText>
             </w:r>
             <w:r>
               <w:rPr>
@@ -891,27 +893,153 @@
               <w:lang w:eastAsia="es-ES"/>
             </w:rPr>
           </w:pPr>
-          <w:hyperlink w:anchor="_Toc72177953" w:history="1">
+          <w:hyperlink w:anchor="_Toc72254299" w:history="1">
             <w:r>
               <w:rPr>
                 <w:rStyle w:val="Hipervnculo"/>
                 <w:noProof/>
               </w:rPr>
-              <w:t>Armas usa</w:t>
-            </w:r>
+              <w:t>Armas usadas</w:t>
+            </w:r>
+            <w:r>
+              <w:rPr>
+                <w:noProof/>
+                <w:webHidden/>
+              </w:rPr>
+              <w:tab/>
+            </w:r>
+            <w:r>
+              <w:rPr>
+                <w:noProof/>
+                <w:webHidden/>
+              </w:rPr>
+              <w:fldChar w:fldCharType="begin"/>
+            </w:r>
+            <w:r>
+              <w:rPr>
+                <w:noProof/>
+                <w:webHidden/>
+              </w:rPr>
+              <w:instrText xml:space="preserve"> PAGEREF _Toc72254299 \h </w:instrText>
+            </w:r>
+            <w:r>
+              <w:rPr>
+                <w:noProof/>
+                <w:webHidden/>
+              </w:rPr>
+            </w:r>
+            <w:r>
+              <w:rPr>
+                <w:noProof/>
+                <w:webHidden/>
+              </w:rPr>
+              <w:fldChar w:fldCharType="separate"/>
+            </w:r>
+            <w:r>
+              <w:rPr>
+                <w:noProof/>
+                <w:webHidden/>
+              </w:rPr>
+              <w:t>5</w:t>
+            </w:r>
+            <w:r>
+              <w:rPr>
+                <w:noProof/>
+                <w:webHidden/>
+              </w:rPr>
+              <w:fldChar w:fldCharType="end"/>
+            </w:r>
+          </w:hyperlink>
+        </w:p>
+        <w:p>
+          <w:pPr>
+            <w:pStyle w:val="TDC3"/>
+            <w:tabs>
+              <w:tab w:val="right" w:leader="dot" w:pos="8494"/>
+            </w:tabs>
+            <w:rPr>
+              <w:rFonts w:eastAsiaTheme="minorEastAsia"/>
+              <w:noProof/>
+              <w:lang w:eastAsia="es-ES"/>
+            </w:rPr>
+          </w:pPr>
+          <w:hyperlink w:anchor="_Toc72254300" w:history="1">
             <w:r>
               <w:rPr>
                 <w:rStyle w:val="Hipervnculo"/>
                 <w:noProof/>
               </w:rPr>
-              <w:t>d</w:t>
-            </w:r>
+              <w:t>Acción de decisión</w:t>
+            </w:r>
+            <w:r>
+              <w:rPr>
+                <w:noProof/>
+                <w:webHidden/>
+              </w:rPr>
+              <w:tab/>
+            </w:r>
+            <w:r>
+              <w:rPr>
+                <w:noProof/>
+                <w:webHidden/>
+              </w:rPr>
+              <w:fldChar w:fldCharType="begin"/>
+            </w:r>
+            <w:r>
+              <w:rPr>
+                <w:noProof/>
+                <w:webHidden/>
+              </w:rPr>
+              <w:instrText xml:space="preserve"> PAGEREF _Toc72254300 \h </w:instrText>
+            </w:r>
+            <w:r>
+              <w:rPr>
+                <w:noProof/>
+                <w:webHidden/>
+              </w:rPr>
+            </w:r>
+            <w:r>
+              <w:rPr>
+                <w:noProof/>
+                <w:webHidden/>
+              </w:rPr>
+              <w:fldChar w:fldCharType="separate"/>
+            </w:r>
+            <w:r>
+              <w:rPr>
+                <w:noProof/>
+                <w:webHidden/>
+              </w:rPr>
+              <w:t>5</w:t>
+            </w:r>
+            <w:r>
+              <w:rPr>
+                <w:noProof/>
+                <w:webHidden/>
+              </w:rPr>
+              <w:fldChar w:fldCharType="end"/>
+            </w:r>
+          </w:hyperlink>
+        </w:p>
+        <w:p>
+          <w:pPr>
+            <w:pStyle w:val="TDC2"/>
+            <w:tabs>
+              <w:tab w:val="right" w:leader="dot" w:pos="8494"/>
+            </w:tabs>
+            <w:rPr>
+              <w:rFonts w:eastAsiaTheme="minorEastAsia"/>
+              <w:noProof/>
+              <w:lang w:eastAsia="es-ES"/>
+            </w:rPr>
+          </w:pPr>
+          <w:hyperlink w:anchor="_Toc72254301" w:history="1">
             <w:r>
               <w:rPr>
                 <w:rStyle w:val="Hipervnculo"/>
                 <w:noProof/>
               </w:rPr>
-              <w:t>as</w:t>
+              <w:t>Matriz de información</w:t>
             </w:r>
             <w:r>
               <w:rPr>
@@ -932,7 +1060,7 @@
                 <w:noProof/>
                 <w:webHidden/>
               </w:rPr>
-              <w:instrText xml:space="preserve"> PAGEREF _Toc72177953 \h </w:instrText>
+              <w:instrText xml:space="preserve"> PAGEREF _Toc72254301 \h </w:instrText>
             </w:r>
             <w:r>
               <w:rPr>
@@ -952,7 +1080,217 @@
                 <w:noProof/>
                 <w:webHidden/>
               </w:rPr>
-              <w:t>5</w:t>
+              <w:t>6</w:t>
+            </w:r>
+            <w:r>
+              <w:rPr>
+                <w:noProof/>
+                <w:webHidden/>
+              </w:rPr>
+              <w:fldChar w:fldCharType="end"/>
+            </w:r>
+          </w:hyperlink>
+        </w:p>
+        <w:p>
+          <w:pPr>
+            <w:pStyle w:val="TDC3"/>
+            <w:tabs>
+              <w:tab w:val="right" w:leader="dot" w:pos="8494"/>
+            </w:tabs>
+            <w:rPr>
+              <w:rFonts w:eastAsiaTheme="minorEastAsia"/>
+              <w:noProof/>
+              <w:lang w:eastAsia="es-ES"/>
+            </w:rPr>
+          </w:pPr>
+          <w:hyperlink w:anchor="_Toc72254302" w:history="1">
+            <w:r>
+              <w:rPr>
+                <w:rStyle w:val="Hipervnculo"/>
+                <w:noProof/>
+              </w:rPr>
+              <w:t>Transformación de la matriz</w:t>
+            </w:r>
+            <w:r>
+              <w:rPr>
+                <w:noProof/>
+                <w:webHidden/>
+              </w:rPr>
+              <w:tab/>
+            </w:r>
+            <w:r>
+              <w:rPr>
+                <w:noProof/>
+                <w:webHidden/>
+              </w:rPr>
+              <w:fldChar w:fldCharType="begin"/>
+            </w:r>
+            <w:r>
+              <w:rPr>
+                <w:noProof/>
+                <w:webHidden/>
+              </w:rPr>
+              <w:instrText xml:space="preserve"> PAGEREF _Toc72254302 \h </w:instrText>
+            </w:r>
+            <w:r>
+              <w:rPr>
+                <w:noProof/>
+                <w:webHidden/>
+              </w:rPr>
+            </w:r>
+            <w:r>
+              <w:rPr>
+                <w:noProof/>
+                <w:webHidden/>
+              </w:rPr>
+              <w:fldChar w:fldCharType="separate"/>
+            </w:r>
+            <w:r>
+              <w:rPr>
+                <w:noProof/>
+                <w:webHidden/>
+              </w:rPr>
+              <w:t>6</w:t>
+            </w:r>
+            <w:r>
+              <w:rPr>
+                <w:noProof/>
+                <w:webHidden/>
+              </w:rPr>
+              <w:fldChar w:fldCharType="end"/>
+            </w:r>
+          </w:hyperlink>
+        </w:p>
+        <w:p>
+          <w:pPr>
+            <w:pStyle w:val="TDC3"/>
+            <w:tabs>
+              <w:tab w:val="right" w:leader="dot" w:pos="8494"/>
+            </w:tabs>
+            <w:rPr>
+              <w:rFonts w:eastAsiaTheme="minorEastAsia"/>
+              <w:noProof/>
+              <w:lang w:eastAsia="es-ES"/>
+            </w:rPr>
+          </w:pPr>
+          <w:hyperlink w:anchor="_Toc72254303" w:history="1">
+            <w:r>
+              <w:rPr>
+                <w:rStyle w:val="Hipervnculo"/>
+                <w:noProof/>
+              </w:rPr>
+              <w:t>Un ejemplo de matriz</w:t>
+            </w:r>
+            <w:r>
+              <w:rPr>
+                <w:noProof/>
+                <w:webHidden/>
+              </w:rPr>
+              <w:tab/>
+            </w:r>
+            <w:r>
+              <w:rPr>
+                <w:noProof/>
+                <w:webHidden/>
+              </w:rPr>
+              <w:fldChar w:fldCharType="begin"/>
+            </w:r>
+            <w:r>
+              <w:rPr>
+                <w:noProof/>
+                <w:webHidden/>
+              </w:rPr>
+              <w:instrText xml:space="preserve"> PAGEREF _Toc72254303 \h </w:instrText>
+            </w:r>
+            <w:r>
+              <w:rPr>
+                <w:noProof/>
+                <w:webHidden/>
+              </w:rPr>
+            </w:r>
+            <w:r>
+              <w:rPr>
+                <w:noProof/>
+                <w:webHidden/>
+              </w:rPr>
+              <w:fldChar w:fldCharType="separate"/>
+            </w:r>
+            <w:r>
+              <w:rPr>
+                <w:noProof/>
+                <w:webHidden/>
+              </w:rPr>
+              <w:t>6</w:t>
+            </w:r>
+            <w:r>
+              <w:rPr>
+                <w:noProof/>
+                <w:webHidden/>
+              </w:rPr>
+              <w:fldChar w:fldCharType="end"/>
+            </w:r>
+          </w:hyperlink>
+        </w:p>
+        <w:p>
+          <w:pPr>
+            <w:pStyle w:val="TDC2"/>
+            <w:tabs>
+              <w:tab w:val="right" w:leader="dot" w:pos="8494"/>
+            </w:tabs>
+            <w:rPr>
+              <w:rFonts w:eastAsiaTheme="minorEastAsia"/>
+              <w:noProof/>
+              <w:lang w:eastAsia="es-ES"/>
+            </w:rPr>
+          </w:pPr>
+          <w:hyperlink w:anchor="_Toc72254304" w:history="1">
+            <w:r>
+              <w:rPr>
+                <w:rStyle w:val="Hipervnculo"/>
+                <w:noProof/>
+              </w:rPr>
+              <w:t>Acción decidida por el jugador</w:t>
+            </w:r>
+            <w:r>
+              <w:rPr>
+                <w:noProof/>
+                <w:webHidden/>
+              </w:rPr>
+              <w:tab/>
+            </w:r>
+            <w:r>
+              <w:rPr>
+                <w:noProof/>
+                <w:webHidden/>
+              </w:rPr>
+              <w:fldChar w:fldCharType="begin"/>
+            </w:r>
+            <w:r>
+              <w:rPr>
+                <w:noProof/>
+                <w:webHidden/>
+              </w:rPr>
+              <w:instrText xml:space="preserve"> PAGEREF _Toc72254304 \h </w:instrText>
+            </w:r>
+            <w:r>
+              <w:rPr>
+                <w:noProof/>
+                <w:webHidden/>
+              </w:rPr>
+            </w:r>
+            <w:r>
+              <w:rPr>
+                <w:noProof/>
+                <w:webHidden/>
+              </w:rPr>
+              <w:fldChar w:fldCharType="separate"/>
+            </w:r>
+            <w:r>
+              <w:rPr>
+                <w:noProof/>
+                <w:webHidden/>
+              </w:rPr>
+              <w:t>6</w:t>
             </w:r>
             <w:r>
               <w:rPr>
@@ -991,7 +1329,7 @@
       <w:pPr>
         <w:pStyle w:val="Ttulo1"/>
       </w:pPr>
-      <w:bookmarkStart w:id="0" w:name="_Toc72177941"/>
+      <w:bookmarkStart w:id="0" w:name="_Toc72254287"/>
       <w:r>
         <w:lastRenderedPageBreak/>
         <w:t>Reglas del juego</w:t>
@@ -1002,7 +1340,7 @@
       <w:pPr>
         <w:pStyle w:val="Ttulo2"/>
       </w:pPr>
-      <w:bookmarkStart w:id="1" w:name="_Toc72177942"/>
+      <w:bookmarkStart w:id="1" w:name="_Toc72254288"/>
       <w:r>
         <w:t>Preparación</w:t>
       </w:r>
@@ -1038,7 +1376,7 @@
       <w:pPr>
         <w:pStyle w:val="Ttulo2"/>
       </w:pPr>
-      <w:bookmarkStart w:id="2" w:name="_Toc72177943"/>
+      <w:bookmarkStart w:id="2" w:name="_Toc72254289"/>
       <w:r>
         <w:t>Secuencia de Juego</w:t>
       </w:r>
@@ -1074,7 +1412,7 @@
       <w:pPr>
         <w:pStyle w:val="Ttulo3"/>
       </w:pPr>
-      <w:bookmarkStart w:id="3" w:name="_Toc72177944"/>
+      <w:bookmarkStart w:id="3" w:name="_Toc72254290"/>
       <w:r>
         <w:t>Fase 1: Reparto</w:t>
       </w:r>
@@ -1092,7 +1430,15 @@
     </w:p>
     <w:p>
       <w:r>
-        <w:t>Apila el resto de Cartas de Objeto boca abajo como “Mazo de Objetos” y colócalo a un lado de la fila de Cartas de Geisha.</w:t>
+        <w:t xml:space="preserve">Apila el resto de </w:t>
+      </w:r>
+      <w:proofErr w:type="gramStart"/>
+      <w:r>
+        <w:t>Cartas</w:t>
+      </w:r>
+      <w:proofErr w:type="gramEnd"/>
+      <w:r>
+        <w:t xml:space="preserve"> de Objeto boca abajo como “Mazo de Objetos” y colócalo a un lado de la fila de Cartas de Geisha.</w:t>
       </w:r>
     </w:p>
     <w:p/>
@@ -1100,7 +1446,7 @@
       <w:pPr>
         <w:pStyle w:val="Ttulo3"/>
       </w:pPr>
-      <w:bookmarkStart w:id="4" w:name="_Toc72177945"/>
+      <w:bookmarkStart w:id="4" w:name="_Toc72254291"/>
       <w:r>
         <w:t>Fase 2: Acción</w:t>
       </w:r>
@@ -1132,8 +1478,13 @@
         <w:pStyle w:val="Ttulo4"/>
       </w:pPr>
       <w:r>
-        <w:t>1 Secreto</w:t>
-      </w:r>
+        <w:t xml:space="preserve">1 </w:t>
+      </w:r>
+      <w:proofErr w:type="gramStart"/>
+      <w:r>
+        <w:t>Secreto</w:t>
+      </w:r>
+      <w:proofErr w:type="gramEnd"/>
     </w:p>
     <w:p>
       <w:r>
@@ -1150,8 +1501,13 @@
         <w:pStyle w:val="Ttulo4"/>
       </w:pPr>
       <w:r>
-        <w:t>2 Renuncia</w:t>
-      </w:r>
+        <w:t xml:space="preserve">2 </w:t>
+      </w:r>
+      <w:proofErr w:type="gramStart"/>
+      <w:r>
+        <w:t>Renuncia</w:t>
+      </w:r>
+      <w:proofErr w:type="gramEnd"/>
     </w:p>
     <w:p>
       <w:r>
@@ -1168,8 +1524,13 @@
         <w:pStyle w:val="Ttulo4"/>
       </w:pPr>
       <w:r>
-        <w:t>3 Regalo</w:t>
-      </w:r>
+        <w:t xml:space="preserve">3 </w:t>
+      </w:r>
+      <w:proofErr w:type="gramStart"/>
+      <w:r>
+        <w:t>Regalo</w:t>
+      </w:r>
+      <w:proofErr w:type="gramEnd"/>
     </w:p>
     <w:p>
       <w:r>
@@ -1186,8 +1547,13 @@
         <w:pStyle w:val="Ttulo4"/>
       </w:pPr>
       <w:r>
-        <w:t>4 Competición</w:t>
-      </w:r>
+        <w:t xml:space="preserve">4 </w:t>
+      </w:r>
+      <w:proofErr w:type="gramStart"/>
+      <w:r>
+        <w:t>Competición</w:t>
+      </w:r>
+      <w:proofErr w:type="gramEnd"/>
     </w:p>
     <w:p>
       <w:r>
@@ -1204,7 +1570,7 @@
       <w:pPr>
         <w:pStyle w:val="Ttulo3"/>
       </w:pPr>
-      <w:bookmarkStart w:id="5" w:name="_Toc72177946"/>
+      <w:bookmarkStart w:id="5" w:name="_Toc72254292"/>
       <w:r>
         <w:t>Fase 3: Puntuar y Actualizar</w:t>
       </w:r>
@@ -1278,7 +1644,7 @@
       <w:pPr>
         <w:pStyle w:val="Ttulo2"/>
       </w:pPr>
-      <w:bookmarkStart w:id="6" w:name="_Toc72177947"/>
+      <w:bookmarkStart w:id="6" w:name="_Toc72254293"/>
       <w:r>
         <w:t>Finalización del Juego</w:t>
       </w:r>
@@ -1308,7 +1674,7 @@
       <w:pPr>
         <w:pStyle w:val="Ttulo1"/>
       </w:pPr>
-      <w:bookmarkStart w:id="7" w:name="_Toc72177948"/>
+      <w:bookmarkStart w:id="7" w:name="_Toc72254294"/>
       <w:r>
         <w:lastRenderedPageBreak/>
         <w:t>Disposición del tablero y transformación de este a datos útiles</w:t>
@@ -1319,7 +1685,7 @@
       <w:pPr>
         <w:pStyle w:val="Ttulo2"/>
       </w:pPr>
-      <w:bookmarkStart w:id="8" w:name="_Toc72177949"/>
+      <w:bookmarkStart w:id="8" w:name="_Toc72254295"/>
       <w:r>
         <w:t>Elementos del tablero</w:t>
       </w:r>
@@ -1381,7 +1747,7 @@
       <w:pPr>
         <w:pStyle w:val="Ttulo3"/>
       </w:pPr>
-      <w:bookmarkStart w:id="9" w:name="_Toc72177950"/>
+      <w:bookmarkStart w:id="9" w:name="_Toc72254296"/>
       <w:r>
         <w:t>Favor de las guerreras</w:t>
       </w:r>
@@ -1411,7 +1777,7 @@
       <w:pPr>
         <w:pStyle w:val="Ttulo3"/>
       </w:pPr>
-      <w:bookmarkStart w:id="10" w:name="_Toc72177951"/>
+      <w:bookmarkStart w:id="10" w:name="_Toc72254297"/>
       <w:r>
         <w:t>Cartas en la mano</w:t>
       </w:r>
@@ -1429,7 +1795,7 @@
       <w:pPr>
         <w:pStyle w:val="Ttulo3"/>
       </w:pPr>
-      <w:bookmarkStart w:id="11" w:name="_Toc72177952"/>
+      <w:bookmarkStart w:id="11" w:name="_Toc72254298"/>
       <w:r>
         <w:t>Acciones realizadas</w:t>
       </w:r>
@@ -1437,7 +1803,15 @@
     </w:p>
     <w:p>
       <w:r>
-        <w:t xml:space="preserve">Cada jugador tendrá la opción de realizar las 4 acciones por turno, por lo que hay que guardar los datos de acciones se han realizado y cales no para cada jugador. Además, en caso de la acción 1 hay que guardar la carta que se utilizo para el secreto, y en el de la acción 2 hay que guardar las 2 cartas que se descartaron para la renuncia. Así pues, se </w:t>
+        <w:t xml:space="preserve">Cada jugador tendrá la opción de realizar las 4 acciones por turno, por lo que hay que guardar los datos de acciones se han realizado y cales no para cada jugador. Además, en caso de la acción 1 hay que guardar la carta que se </w:t>
+      </w:r>
+      <w:proofErr w:type="spellStart"/>
+      <w:r>
+        <w:t>utilizo</w:t>
+      </w:r>
+      <w:proofErr w:type="spellEnd"/>
+      <w:r>
+        <w:t xml:space="preserve"> para el secreto, y en el de la acción 2 hay que guardar las 2 cartas que se descartaron para la renuncia. Así pues, se </w:t>
       </w:r>
       <w:r>
         <w:t>guardarán</w:t>
@@ -1464,25 +1838,7 @@
         </w:numPr>
       </w:pPr>
       <w:r>
-        <w:t>Posición</w:t>
-      </w:r>
-      <w:r>
-        <w:t xml:space="preserve"> 0</w:t>
-      </w:r>
-      <w:r>
-        <w:t>:</w:t>
-      </w:r>
-      <w:r>
-        <w:t xml:space="preserve"> guarda el </w:t>
-      </w:r>
-      <w:r>
-        <w:t xml:space="preserve">valor de la carta de </w:t>
-      </w:r>
-      <w:r>
-        <w:t>secreto</w:t>
-      </w:r>
-      <w:r>
-        <w:t xml:space="preserve"> (0 en caso de no haber sido usado)</w:t>
+        <w:t>Posición 0: guarda el valor de la carta de secreto (0 en caso de no haber sido usado)</w:t>
       </w:r>
     </w:p>
     <w:p>
@@ -1494,28 +1850,7 @@
         </w:numPr>
       </w:pPr>
       <w:r>
-        <w:t>Posición</w:t>
-      </w:r>
-      <w:r>
-        <w:t xml:space="preserve"> 1 y 2 </w:t>
-      </w:r>
-      <w:r>
-        <w:t xml:space="preserve">valores de </w:t>
-      </w:r>
-      <w:r>
-        <w:t>la</w:t>
-      </w:r>
-      <w:r>
-        <w:t>s cartas de</w:t>
-      </w:r>
-      <w:r>
-        <w:t xml:space="preserve"> renuncia</w:t>
-      </w:r>
-      <w:r>
-        <w:t xml:space="preserve"> </w:t>
-      </w:r>
-      <w:r>
-        <w:t>(0 en caso de no haber sido usado)</w:t>
+        <w:t>Posición 1 y 2 valores de las cartas de renuncia (0 en caso de no haber sido usado)</w:t>
       </w:r>
     </w:p>
     <w:p>
@@ -1527,19 +1862,7 @@
         </w:numPr>
       </w:pPr>
       <w:r>
-        <w:t>Posición</w:t>
-      </w:r>
-      <w:r>
-        <w:t xml:space="preserve"> 3 guarda si se ha usado el regalo</w:t>
-      </w:r>
-      <w:r>
-        <w:t xml:space="preserve"> </w:t>
-      </w:r>
-      <w:r>
-        <w:t xml:space="preserve">(0 </w:t>
-      </w:r>
-      <w:r>
-        <w:t>si no se ha usado, 1 si se ha usado)</w:t>
+        <w:t>Posición 3 guarda si se ha usado el regalo (0 si no se ha usado, 1 si se ha usado)</w:t>
       </w:r>
     </w:p>
     <w:p>
@@ -1551,23 +1874,14 @@
         </w:numPr>
       </w:pPr>
       <w:r>
-        <w:t>Posición</w:t>
-      </w:r>
-      <w:r>
-        <w:t xml:space="preserve"> 4 guarda si se ha usado la </w:t>
-      </w:r>
-      <w:r>
-        <w:t xml:space="preserve">competición </w:t>
-      </w:r>
-      <w:r>
-        <w:t>(0 si no se ha usado, 1 si se ha usado)</w:t>
+        <w:t>Posición 4 guarda si se ha usado la competición (0 si no se ha usado, 1 si se ha usado)</w:t>
       </w:r>
     </w:p>
     <w:p>
       <w:pPr>
         <w:pStyle w:val="Ttulo3"/>
       </w:pPr>
-      <w:bookmarkStart w:id="12" w:name="_Toc72177953"/>
+      <w:bookmarkStart w:id="12" w:name="_Toc72254299"/>
       <w:r>
         <w:t>Armas usadas</w:t>
       </w:r>
@@ -1578,16 +1892,26 @@
         <w:t xml:space="preserve">Las armas (que son las cartas que se roban del mazo de armas y se usan para subir el favor de las guerreras) que cada jugador ha utilizado. Estas se guardarán en </w:t>
       </w:r>
       <w:r>
-        <w:t>un array para cada jugador, en el que cada campo corresponde a una de las guerreras y el valor de este campo es el numero de armas que ha usado en esa guerrera.</w:t>
+        <w:t xml:space="preserve">un array para cada jugador, en el que cada campo corresponde a una de las guerreras y el valor de este campo es el </w:t>
+      </w:r>
+      <w:proofErr w:type="spellStart"/>
+      <w:r>
+        <w:t>numero</w:t>
+      </w:r>
+      <w:proofErr w:type="spellEnd"/>
+      <w:r>
+        <w:t xml:space="preserve"> de armas que ha usado en esa guerrera.</w:t>
       </w:r>
     </w:p>
     <w:p>
       <w:pPr>
         <w:pStyle w:val="Ttulo3"/>
       </w:pPr>
+      <w:bookmarkStart w:id="13" w:name="_Toc72254300"/>
       <w:r>
         <w:t>Acción de decisión</w:t>
       </w:r>
+      <w:bookmarkEnd w:id="13"/>
     </w:p>
     <w:p>
       <w:r>
@@ -1602,22 +1926,31 @@
       <w:pPr>
         <w:pStyle w:val="Ttulo2"/>
       </w:pPr>
+      <w:bookmarkStart w:id="14" w:name="_Toc72254301"/>
       <w:r>
         <w:t>Matriz de información</w:t>
       </w:r>
-    </w:p>
-    <w:p>
-      <w:r>
-        <w:t>Resumiendo el punto anterior, tenemos 2 array para las manos de los jugadores, 2 array para las armas usadas, 2 array para las acciones realizadas, 1 array para el valor del favor actual y 1 array para la acción de decisión. Aunque cada array tiene un tamaño distinto, para poder conformar una matriz con toda la información tomaremos el valor máximo de todas ellas, que es 7. De esta manera tenemos una matriz de 7x8 con toda la información de un estado concreto del tablero de juego.</w:t>
+      <w:bookmarkEnd w:id="14"/>
+    </w:p>
+    <w:p>
+      <w:proofErr w:type="gramStart"/>
+      <w:r>
+        <w:t>Resumiendo</w:t>
+      </w:r>
+      <w:proofErr w:type="gramEnd"/>
+      <w:r>
+        <w:t xml:space="preserve"> el punto anterior, tenemos 2 array para las manos de los jugadores, 2 array para las armas usadas, 2 array para las acciones realizadas, 1 array para el valor del favor actual y 1 array para la acción de decisión. Aunque cada array tiene un tamaño distinto, para poder conformar una matriz con toda la información tomaremos el valor máximo de todas ellas, que es 7. De esta manera tenemos una matriz de 7x8 con toda la información de un estado concreto del tablero de juego.</w:t>
       </w:r>
     </w:p>
     <w:p>
       <w:pPr>
         <w:pStyle w:val="Ttulo3"/>
       </w:pPr>
+      <w:bookmarkStart w:id="15" w:name="_Toc72254302"/>
       <w:r>
         <w:t>Transformación de la matriz</w:t>
       </w:r>
+      <w:bookmarkEnd w:id="15"/>
     </w:p>
     <w:p>
       <w:r>
@@ -1628,24 +1961,20 @@
       <w:pPr>
         <w:pStyle w:val="Ttulo3"/>
       </w:pPr>
+      <w:bookmarkStart w:id="16" w:name="_Toc72254303"/>
       <w:r>
         <w:t>Un ejemplo de matriz</w:t>
       </w:r>
-    </w:p>
-    <w:p>
-      <w:r>
-        <w:t>0000023</w:t>
-      </w:r>
-      <w:r>
-        <w:t xml:space="preserve"> -&gt; Cartas en la mano del jugador 1 (2 y 3)</w:t>
-      </w:r>
-    </w:p>
-    <w:p>
-      <w:r>
-        <w:t>0000000</w:t>
-      </w:r>
-      <w:r>
-        <w:t xml:space="preserve"> -&gt; </w:t>
+      <w:bookmarkEnd w:id="16"/>
+    </w:p>
+    <w:p>
+      <w:r>
+        <w:t>0000023 -&gt; Cartas en la mano del jugador 1 (2 y 3)</w:t>
+      </w:r>
+    </w:p>
+    <w:p>
+      <w:r>
+        <w:t xml:space="preserve">0000000 -&gt; </w:t>
       </w:r>
       <w:r>
         <w:t>Mano vacía del jugador 2</w:t>
@@ -1674,13 +2003,7 @@
         <w:t>1111100</w:t>
       </w:r>
       <w:r>
-        <w:t xml:space="preserve"> -&gt; </w:t>
-      </w:r>
-      <w:r>
-        <w:t xml:space="preserve">Acciones realizadas por el jugador </w:t>
-      </w:r>
-      <w:r>
-        <w:t>2 (ha realizado todas sus acciones)</w:t>
+        <w:t xml:space="preserve"> -&gt; Acciones realizadas por el jugador 2 (ha realizado todas sus acciones)</w:t>
       </w:r>
     </w:p>
     <w:p>
@@ -1696,47 +2019,141 @@
         <w:t>0110122</w:t>
       </w:r>
       <w:r>
-        <w:t xml:space="preserve"> -&gt; Armas utilizadas por el jugador </w:t>
+        <w:t xml:space="preserve"> -&gt; Armas utilizadas por el jugador 2 (1 en la guerrera 2, 1 en la guerrera 3, ...)</w:t>
+      </w:r>
+    </w:p>
+    <w:p>
+      <w:r>
+        <w:t>0201210</w:t>
+      </w:r>
+      <w:r>
+        <w:t xml:space="preserve"> -&gt; Favor de las guerreras (el jugador 1 gana en las 4 y 6 y el jugador 2 en las 2 y 5)</w:t>
+      </w:r>
+    </w:p>
+    <w:p>
+      <w:r>
+        <w:t>0000000</w:t>
+      </w:r>
+      <w:r>
+        <w:t xml:space="preserve"> -&gt; Acción de decisión, al estar vacía hay que realizar una acción normal</w:t>
+      </w:r>
+    </w:p>
+    <w:p>
+      <w:pPr>
+        <w:pStyle w:val="Ttulo2"/>
+      </w:pPr>
+      <w:bookmarkStart w:id="17" w:name="_Toc72254304"/>
+      <w:r>
+        <w:t>Acción decidida por el jugador</w:t>
+      </w:r>
+      <w:bookmarkEnd w:id="17"/>
+    </w:p>
+    <w:p>
+      <w:r>
+        <w:t xml:space="preserve">Ya sea un usuario mediante la interfaz gráfica, o la red neuronal, recibirá la matriz descrita anteriormente con la información de la situación actual del tablero, con esta información el jugador realizará una acción dentro de las 4 posibles o una acción de decisión dentro de las 2 posibles. Además, todas las acciones van acompañadas de un numero de cartas entre 1 y 4 dependiendo de la acción. Por lo tanto, la acción completa se enviará como un array de 5 campos, donde el primer campo es </w:t>
+      </w:r>
+      <w:r>
+        <w:t>la acción por realizar</w:t>
+      </w:r>
+      <w:r>
+        <w:t xml:space="preserve"> (</w:t>
+      </w:r>
+      <w:r>
+        <w:t>0</w:t>
+      </w:r>
+      <w:r>
+        <w:t xml:space="preserve">, </w:t>
+      </w:r>
+      <w:r>
+        <w:t>1</w:t>
+      </w:r>
+      <w:r>
+        <w:t xml:space="preserve">, </w:t>
       </w:r>
       <w:r>
         <w:t>2</w:t>
       </w:r>
       <w:r>
-        <w:t xml:space="preserve"> (1 en la guerrera </w:t>
-      </w:r>
-      <w:r>
-        <w:t>2</w:t>
-      </w:r>
-      <w:r>
-        <w:t xml:space="preserve">, </w:t>
-      </w:r>
-      <w:r>
-        <w:t>1</w:t>
-      </w:r>
-      <w:r>
-        <w:t xml:space="preserve"> en la guerrera </w:t>
+        <w:t xml:space="preserve"> o </w:t>
       </w:r>
       <w:r>
         <w:t>3</w:t>
       </w:r>
       <w:r>
-        <w:t>, ...)</w:t>
-      </w:r>
-    </w:p>
-    <w:p>
-      <w:r>
-        <w:t>0201210</w:t>
-      </w:r>
-      <w:r>
-        <w:t xml:space="preserve"> -&gt; Favor de las guerreras (el jugador 1 gana en las 4 y 6 y el jugador 2 en las 2 y 5)</w:t>
-      </w:r>
-    </w:p>
-    <w:p>
-      <w:r>
-        <w:t>0000000</w:t>
-      </w:r>
-      <w:r>
-        <w:t xml:space="preserve"> -&gt; Acción de decisión, al estar vacía hay que realizar una acción normal</w:t>
+        <w:t xml:space="preserve"> para las acciones normales, </w:t>
+      </w:r>
+      <w:r>
+        <w:t>4</w:t>
+      </w:r>
+      <w:r>
+        <w:t xml:space="preserve"> para la </w:t>
+      </w:r>
+      <w:r>
+        <w:t>acción</w:t>
+      </w:r>
+      <w:r>
+        <w:t xml:space="preserve"> de </w:t>
+      </w:r>
+      <w:r>
+        <w:t>decisión</w:t>
+      </w:r>
+      <w:r>
+        <w:t xml:space="preserve"> de la </w:t>
+      </w:r>
+      <w:r>
+        <w:t>acción</w:t>
+      </w:r>
+      <w:r>
+        <w:t xml:space="preserve"> </w:t>
+      </w:r>
+      <w:r>
+        <w:t>de regalo</w:t>
+      </w:r>
+      <w:r>
+        <w:t xml:space="preserve"> y </w:t>
+      </w:r>
+      <w:r>
+        <w:t>5</w:t>
+      </w:r>
+      <w:r>
+        <w:t xml:space="preserve"> para la </w:t>
+      </w:r>
+      <w:r>
+        <w:t>acción</w:t>
+      </w:r>
+      <w:r>
+        <w:t xml:space="preserve"> de </w:t>
+      </w:r>
+      <w:r>
+        <w:t>decisión</w:t>
+      </w:r>
+      <w:r>
+        <w:t xml:space="preserve"> de la </w:t>
+      </w:r>
+      <w:r>
+        <w:t>acción</w:t>
+      </w:r>
+      <w:r>
+        <w:t xml:space="preserve"> 4)</w:t>
+      </w:r>
+      <w:r>
+        <w:t xml:space="preserve"> y el resto de los campos las cartas seleccionadas (0 en caso de que la acción no requiera todos los campos).</w:t>
+      </w:r>
+    </w:p>
+    <w:p>
+      <w:r>
+        <w:t>Un ejemplo de</w:t>
+      </w:r>
+      <w:r>
+        <w:t xml:space="preserve"> acción</w:t>
+      </w:r>
+    </w:p>
+    <w:p>
+      <w:r>
+        <w:t>13200</w:t>
+      </w:r>
+      <w:r>
+        <w:t xml:space="preserve"> -&gt; El jugador realiza la acción de renuncia con las cartas 3 y 2</w:t>
       </w:r>
     </w:p>
     <w:sectPr>

</xml_diff>